<commit_message>
add cmd option to add a description excel
</commit_message>
<xml_diff>
--- a/example/opcua_template.docx
+++ b/example/opcua_template.docx
@@ -1208,7 +1208,19 @@
           <w:rPr>
             <w:rStyle w:val="Hyperlink"/>
           </w:rPr>
-          <w:t>NodeIds and BrowseNames</w:t>
+          <w:t xml:space="preserve">NodeIds and </w:t>
+        </w:r>
+        <w:r>
+          <w:rPr>
+            <w:rStyle w:val="Hyperlink"/>
+          </w:rPr>
+          <w:t>Browsename</w:t>
+        </w:r>
+        <w:r>
+          <w:rPr>
+            <w:rStyle w:val="Hyperlink"/>
+          </w:rPr>
+          <w:t>s</w:t>
         </w:r>
         <w:r>
           <w:rPr>
@@ -2610,7 +2622,19 @@
           <w:rPr>
             <w:rStyle w:val="Hyperlink"/>
           </w:rPr>
-          <w:t>{browseName}</w:t>
+          <w:t>{</w:t>
+        </w:r>
+        <w:r>
+          <w:rPr>
+            <w:rStyle w:val="Hyperlink"/>
+          </w:rPr>
+          <w:t>browsename</w:t>
+        </w:r>
+        <w:r>
+          <w:rPr>
+            <w:rStyle w:val="Hyperlink"/>
+          </w:rPr>
+          <w:t>}</w:t>
         </w:r>
         <w:r>
           <w:rPr>
@@ -6529,15 +6553,23 @@
           <w:spacing w:val="0"/>
           <w:lang w:val="de-DE" w:eastAsia="de-DE"/>
         </w:rPr>
-        <w:t>obejctTypes</w:t>
-      </w:r>
-      <w:proofErr w:type="spellEnd"/>
+        <w:t>objectType</w:t>
+      </w:r>
       <w:r>
         <w:rPr>
           <w:rFonts w:ascii="Courier New" w:hAnsi="Courier New" w:cs="Courier New"/>
           <w:spacing w:val="0"/>
           <w:lang w:val="de-DE" w:eastAsia="de-DE"/>
         </w:rPr>
+        <w:t>s</w:t>
+      </w:r>
+      <w:proofErr w:type="spellEnd"/>
+      <w:r>
+        <w:rPr>
+          <w:rFonts w:ascii="Courier New" w:hAnsi="Courier New" w:cs="Courier New"/>
+          <w:spacing w:val="0"/>
+          <w:lang w:val="de-DE" w:eastAsia="de-DE"/>
+        </w:rPr>
         <w:t>}</w:t>
       </w:r>
     </w:p>
@@ -6551,19 +6583,15 @@
       </w:r>
       <w:proofErr w:type="spellStart"/>
       <w:r>
-        <w:t>browse</w:t>
-      </w:r>
-      <w:r>
-        <w:t>N</w:t>
-      </w:r>
-      <w:r>
-        <w:t>ame</w:t>
+        <w:t>browsename</w:t>
       </w:r>
       <w:proofErr w:type="spellEnd"/>
       <w:r>
         <w:t>}</w:t>
       </w:r>
+      <w:bookmarkStart w:id="4" w:name="_GoBack"/>
       <w:bookmarkEnd w:id="3"/>
+      <w:bookmarkEnd w:id="4"/>
     </w:p>
     <w:p>
       <w:pPr>
@@ -6584,19 +6612,7 @@
         <w:rPr>
           <w:i/>
         </w:rPr>
-        <w:t>browse</w:t>
-      </w:r>
-      <w:r>
-        <w:rPr>
-          <w:i/>
-        </w:rPr>
-        <w:t>N</w:t>
-      </w:r>
-      <w:r>
-        <w:rPr>
-          <w:i/>
-        </w:rPr>
-        <w:t>ame</w:t>
+        <w:t>browsename</w:t>
       </w:r>
       <w:proofErr w:type="spellEnd"/>
       <w:r>
@@ -6617,7 +6633,10 @@
           <w:rFonts w:eastAsia="MS Mincho"/>
           <w:lang w:val="en-US"/>
         </w:rPr>
-        <w:t xml:space="preserve">information about … </w:t>
+        <w:t xml:space="preserve">information about </w:t>
+      </w:r>
+      <w:r>
+        <w:t>{description}</w:t>
       </w:r>
     </w:p>
     <w:p>
@@ -6635,19 +6654,7 @@
         <w:rPr>
           <w:i/>
         </w:rPr>
-        <w:t>browse</w:t>
-      </w:r>
-      <w:r>
-        <w:rPr>
-          <w:i/>
-        </w:rPr>
-        <w:t>N</w:t>
-      </w:r>
-      <w:r>
-        <w:rPr>
-          <w:i/>
-        </w:rPr>
-        <w:t>ame</w:t>
+        <w:t>browsename</w:t>
       </w:r>
       <w:proofErr w:type="spellEnd"/>
       <w:r>
@@ -6708,19 +6715,7 @@
         <w:rPr>
           <w:i/>
         </w:rPr>
-        <w:t>browse</w:t>
-      </w:r>
-      <w:r>
-        <w:rPr>
-          <w:i/>
-        </w:rPr>
-        <w:t>N</w:t>
-      </w:r>
-      <w:r>
-        <w:rPr>
-          <w:i/>
-        </w:rPr>
-        <w:t>ame</w:t>
+        <w:t>browsename</w:t>
       </w:r>
       <w:proofErr w:type="spellEnd"/>
       <w:r>
@@ -6832,7 +6827,7 @@
             </w:pPr>
             <w:proofErr w:type="spellStart"/>
             <w:r>
-              <w:t>BrowseName</w:t>
+              <w:t>Browsename</w:t>
             </w:r>
             <w:proofErr w:type="spellEnd"/>
           </w:p>
@@ -6860,19 +6855,7 @@
               <w:rPr>
                 <w:i/>
               </w:rPr>
-              <w:t>browse</w:t>
-            </w:r>
-            <w:r>
-              <w:rPr>
-                <w:i/>
-              </w:rPr>
-              <w:t>N</w:t>
-            </w:r>
-            <w:r>
-              <w:rPr>
-                <w:i/>
-              </w:rPr>
-              <w:t>ame</w:t>
+              <w:t>browsename</w:t>
             </w:r>
             <w:proofErr w:type="spellEnd"/>
             <w:r>
@@ -7026,7 +7009,7 @@
               <w:rPr>
                 <w:b/>
               </w:rPr>
-              <w:t>BrowseName</w:t>
+              <w:t>Browsename</w:t>
             </w:r>
             <w:proofErr w:type="spellEnd"/>
             <w:r>
@@ -7716,15 +7699,23 @@
           <w:spacing w:val="0"/>
           <w:lang w:val="de-DE" w:eastAsia="de-DE"/>
         </w:rPr>
-        <w:t>obejctTypes</w:t>
-      </w:r>
-      <w:proofErr w:type="spellEnd"/>
+        <w:t>objectType</w:t>
+      </w:r>
       <w:r>
         <w:rPr>
           <w:rFonts w:ascii="Courier New" w:hAnsi="Courier New" w:cs="Courier New"/>
           <w:spacing w:val="0"/>
           <w:lang w:val="de-DE" w:eastAsia="de-DE"/>
         </w:rPr>
+        <w:t>s</w:t>
+      </w:r>
+      <w:proofErr w:type="spellEnd"/>
+      <w:r>
+        <w:rPr>
+          <w:rFonts w:ascii="Courier New" w:hAnsi="Courier New" w:cs="Courier New"/>
+          <w:spacing w:val="0"/>
+          <w:lang w:val="de-DE" w:eastAsia="de-DE"/>
+        </w:rPr>
         <w:t>}</w:t>
       </w:r>
     </w:p>
@@ -7732,7 +7723,7 @@
       <w:pPr>
         <w:pStyle w:val="berschrift1"/>
       </w:pPr>
-      <w:bookmarkStart w:id="4" w:name="_Toc78197972"/>
+      <w:bookmarkStart w:id="5" w:name="_Toc78197972"/>
       <w:r>
         <w:t xml:space="preserve">OPC UA </w:t>
       </w:r>
@@ -7740,25 +7731,25 @@
       <w:r>
         <w:t>EventTypes</w:t>
       </w:r>
-      <w:bookmarkEnd w:id="4"/>
+      <w:bookmarkEnd w:id="5"/>
       <w:proofErr w:type="spellEnd"/>
     </w:p>
     <w:p>
       <w:pPr>
         <w:pStyle w:val="berschrift2"/>
       </w:pPr>
-      <w:bookmarkStart w:id="5" w:name="_Ref129642935"/>
-      <w:bookmarkStart w:id="6" w:name="_Toc199759470"/>
-      <w:bookmarkStart w:id="7" w:name="_Toc200441295"/>
-      <w:bookmarkStart w:id="8" w:name="_Toc200441662"/>
-      <w:bookmarkStart w:id="9" w:name="_Toc200979678"/>
-      <w:bookmarkStart w:id="10" w:name="_Toc202695161"/>
-      <w:bookmarkStart w:id="11" w:name="_Toc205798694"/>
-      <w:bookmarkStart w:id="12" w:name="_Toc265516567"/>
-      <w:bookmarkStart w:id="13" w:name="_Toc349746889"/>
-      <w:bookmarkStart w:id="14" w:name="_Toc499115835"/>
-      <w:bookmarkStart w:id="15" w:name="_Toc29911990"/>
-      <w:bookmarkStart w:id="16" w:name="_Toc78197973"/>
+      <w:bookmarkStart w:id="6" w:name="_Ref129642935"/>
+      <w:bookmarkStart w:id="7" w:name="_Toc199759470"/>
+      <w:bookmarkStart w:id="8" w:name="_Toc200441295"/>
+      <w:bookmarkStart w:id="9" w:name="_Toc200441662"/>
+      <w:bookmarkStart w:id="10" w:name="_Toc200979678"/>
+      <w:bookmarkStart w:id="11" w:name="_Toc202695161"/>
+      <w:bookmarkStart w:id="12" w:name="_Toc205798694"/>
+      <w:bookmarkStart w:id="13" w:name="_Toc265516567"/>
+      <w:bookmarkStart w:id="14" w:name="_Toc349746889"/>
+      <w:bookmarkStart w:id="15" w:name="_Toc499115835"/>
+      <w:bookmarkStart w:id="16" w:name="_Toc29911990"/>
+      <w:bookmarkStart w:id="17" w:name="_Toc78197973"/>
       <w:r>
         <w:rPr>
           <w:color w:val="FF0000"/>
@@ -7772,7 +7763,6 @@
       <w:r>
         <w:t>ype</w:t>
       </w:r>
-      <w:bookmarkEnd w:id="5"/>
       <w:bookmarkEnd w:id="6"/>
       <w:bookmarkEnd w:id="7"/>
       <w:bookmarkEnd w:id="8"/>
@@ -7784,6 +7774,7 @@
       <w:bookmarkEnd w:id="14"/>
       <w:bookmarkEnd w:id="15"/>
       <w:bookmarkEnd w:id="16"/>
+      <w:bookmarkEnd w:id="17"/>
       <w:proofErr w:type="spellEnd"/>
     </w:p>
     <w:p>
@@ -7858,18 +7849,18 @@
       <w:pPr>
         <w:pStyle w:val="TABLE-title"/>
       </w:pPr>
-      <w:bookmarkStart w:id="17" w:name="_Ref128559610"/>
-      <w:bookmarkStart w:id="18" w:name="_Toc126661494"/>
-      <w:bookmarkStart w:id="19" w:name="_Toc199759658"/>
-      <w:bookmarkStart w:id="20" w:name="_Toc200441484"/>
-      <w:bookmarkStart w:id="21" w:name="_Toc200441851"/>
-      <w:bookmarkStart w:id="22" w:name="_Toc200979867"/>
-      <w:bookmarkStart w:id="23" w:name="_Toc202695350"/>
-      <w:bookmarkStart w:id="24" w:name="_Toc265516759"/>
-      <w:bookmarkStart w:id="25" w:name="_Toc332195680"/>
-      <w:bookmarkStart w:id="26" w:name="_Toc499116120"/>
-      <w:bookmarkStart w:id="27" w:name="_Toc34394294"/>
-      <w:bookmarkStart w:id="28" w:name="_Toc73441150"/>
+      <w:bookmarkStart w:id="18" w:name="_Ref128559610"/>
+      <w:bookmarkStart w:id="19" w:name="_Toc126661494"/>
+      <w:bookmarkStart w:id="20" w:name="_Toc199759658"/>
+      <w:bookmarkStart w:id="21" w:name="_Toc200441484"/>
+      <w:bookmarkStart w:id="22" w:name="_Toc200441851"/>
+      <w:bookmarkStart w:id="23" w:name="_Toc200979867"/>
+      <w:bookmarkStart w:id="24" w:name="_Toc202695350"/>
+      <w:bookmarkStart w:id="25" w:name="_Toc265516759"/>
+      <w:bookmarkStart w:id="26" w:name="_Toc332195680"/>
+      <w:bookmarkStart w:id="27" w:name="_Toc499116120"/>
+      <w:bookmarkStart w:id="28" w:name="_Toc34394294"/>
+      <w:bookmarkStart w:id="29" w:name="_Toc73441150"/>
       <w:r>
         <w:t xml:space="preserve">Table </w:t>
       </w:r>
@@ -7903,7 +7894,7 @@
         </w:rPr>
         <w:fldChar w:fldCharType="end"/>
       </w:r>
-      <w:bookmarkEnd w:id="17"/>
+      <w:bookmarkEnd w:id="18"/>
       <w:r>
         <w:t xml:space="preserve"> – </w:t>
       </w:r>
@@ -7921,7 +7912,6 @@
       <w:r>
         <w:t xml:space="preserve"> Definition</w:t>
       </w:r>
-      <w:bookmarkEnd w:id="18"/>
       <w:bookmarkEnd w:id="19"/>
       <w:bookmarkEnd w:id="20"/>
       <w:bookmarkEnd w:id="21"/>
@@ -7932,6 +7922,7 @@
       <w:bookmarkEnd w:id="26"/>
       <w:bookmarkEnd w:id="27"/>
       <w:bookmarkEnd w:id="28"/>
+      <w:bookmarkEnd w:id="29"/>
     </w:p>
     <w:tbl>
       <w:tblPr>
@@ -8035,7 +8026,7 @@
             </w:pPr>
             <w:proofErr w:type="spellStart"/>
             <w:r>
-              <w:t>BrowseName</w:t>
+              <w:t>Browsename</w:t>
             </w:r>
             <w:proofErr w:type="spellEnd"/>
           </w:p>
@@ -8198,7 +8189,7 @@
               <w:rPr>
                 <w:b/>
               </w:rPr>
-              <w:t>BrowseName</w:t>
+              <w:t>Browsename</w:t>
             </w:r>
             <w:proofErr w:type="spellEnd"/>
           </w:p>
@@ -8748,7 +8739,7 @@
       <w:pPr>
         <w:pStyle w:val="berschrift1"/>
       </w:pPr>
-      <w:bookmarkStart w:id="29" w:name="_Toc78197974"/>
+      <w:bookmarkStart w:id="30" w:name="_Toc78197974"/>
       <w:r>
         <w:t xml:space="preserve">OPC UA </w:t>
       </w:r>
@@ -8756,25 +8747,25 @@
       <w:r>
         <w:t>VariableTypes</w:t>
       </w:r>
-      <w:bookmarkEnd w:id="29"/>
+      <w:bookmarkEnd w:id="30"/>
       <w:proofErr w:type="spellEnd"/>
     </w:p>
     <w:p>
       <w:pPr>
         <w:pStyle w:val="berschrift2"/>
       </w:pPr>
-      <w:bookmarkStart w:id="30" w:name="_Ref133821199"/>
-      <w:bookmarkStart w:id="31" w:name="_Toc199759508"/>
-      <w:bookmarkStart w:id="32" w:name="_Toc200441334"/>
-      <w:bookmarkStart w:id="33" w:name="_Toc200441701"/>
-      <w:bookmarkStart w:id="34" w:name="_Toc200979717"/>
-      <w:bookmarkStart w:id="35" w:name="_Toc202695200"/>
-      <w:bookmarkStart w:id="36" w:name="_Toc205798733"/>
-      <w:bookmarkStart w:id="37" w:name="_Toc265516607"/>
-      <w:bookmarkStart w:id="38" w:name="_Toc349746931"/>
-      <w:bookmarkStart w:id="39" w:name="_Toc499115876"/>
-      <w:bookmarkStart w:id="40" w:name="_Toc29911992"/>
-      <w:bookmarkStart w:id="41" w:name="_Toc78197975"/>
+      <w:bookmarkStart w:id="31" w:name="_Ref133821199"/>
+      <w:bookmarkStart w:id="32" w:name="_Toc199759508"/>
+      <w:bookmarkStart w:id="33" w:name="_Toc200441334"/>
+      <w:bookmarkStart w:id="34" w:name="_Toc200441701"/>
+      <w:bookmarkStart w:id="35" w:name="_Toc200979717"/>
+      <w:bookmarkStart w:id="36" w:name="_Toc202695200"/>
+      <w:bookmarkStart w:id="37" w:name="_Toc205798733"/>
+      <w:bookmarkStart w:id="38" w:name="_Toc265516607"/>
+      <w:bookmarkStart w:id="39" w:name="_Toc349746931"/>
+      <w:bookmarkStart w:id="40" w:name="_Toc499115876"/>
+      <w:bookmarkStart w:id="41" w:name="_Toc29911992"/>
+      <w:bookmarkStart w:id="42" w:name="_Toc78197975"/>
       <w:r>
         <w:rPr>
           <w:color w:val="FF0000"/>
@@ -8785,7 +8776,6 @@
       <w:r>
         <w:t>VariableType</w:t>
       </w:r>
-      <w:bookmarkEnd w:id="30"/>
       <w:bookmarkEnd w:id="31"/>
       <w:bookmarkEnd w:id="32"/>
       <w:bookmarkEnd w:id="33"/>
@@ -8797,6 +8787,7 @@
       <w:bookmarkEnd w:id="39"/>
       <w:bookmarkEnd w:id="40"/>
       <w:bookmarkEnd w:id="41"/>
+      <w:bookmarkEnd w:id="42"/>
       <w:proofErr w:type="spellEnd"/>
     </w:p>
     <w:p>
@@ -8880,17 +8871,17 @@
       <w:pPr>
         <w:pStyle w:val="TABLE-title"/>
       </w:pPr>
-      <w:bookmarkStart w:id="42" w:name="_Ref134949602"/>
-      <w:bookmarkStart w:id="43" w:name="_Toc199759698"/>
-      <w:bookmarkStart w:id="44" w:name="_Toc200441525"/>
-      <w:bookmarkStart w:id="45" w:name="_Toc200441892"/>
-      <w:bookmarkStart w:id="46" w:name="_Toc200979908"/>
-      <w:bookmarkStart w:id="47" w:name="_Toc202695391"/>
-      <w:bookmarkStart w:id="48" w:name="_Toc265516801"/>
-      <w:bookmarkStart w:id="49" w:name="_Toc332195724"/>
-      <w:bookmarkStart w:id="50" w:name="_Toc499116161"/>
-      <w:bookmarkStart w:id="51" w:name="_Toc34394295"/>
-      <w:bookmarkStart w:id="52" w:name="_Toc73441151"/>
+      <w:bookmarkStart w:id="43" w:name="_Ref134949602"/>
+      <w:bookmarkStart w:id="44" w:name="_Toc199759698"/>
+      <w:bookmarkStart w:id="45" w:name="_Toc200441525"/>
+      <w:bookmarkStart w:id="46" w:name="_Toc200441892"/>
+      <w:bookmarkStart w:id="47" w:name="_Toc200979908"/>
+      <w:bookmarkStart w:id="48" w:name="_Toc202695391"/>
+      <w:bookmarkStart w:id="49" w:name="_Toc265516801"/>
+      <w:bookmarkStart w:id="50" w:name="_Toc332195724"/>
+      <w:bookmarkStart w:id="51" w:name="_Toc499116161"/>
+      <w:bookmarkStart w:id="52" w:name="_Toc34394295"/>
+      <w:bookmarkStart w:id="53" w:name="_Toc73441151"/>
       <w:r>
         <w:lastRenderedPageBreak/>
         <w:t xml:space="preserve">Table </w:t>
@@ -8925,7 +8916,7 @@
         </w:rPr>
         <w:fldChar w:fldCharType="end"/>
       </w:r>
-      <w:bookmarkEnd w:id="42"/>
+      <w:bookmarkEnd w:id="43"/>
       <w:r>
         <w:t xml:space="preserve"> – </w:t>
       </w:r>
@@ -8938,7 +8929,6 @@
       <w:r>
         <w:t>Type Definition</w:t>
       </w:r>
-      <w:bookmarkEnd w:id="43"/>
       <w:bookmarkEnd w:id="44"/>
       <w:bookmarkEnd w:id="45"/>
       <w:bookmarkEnd w:id="46"/>
@@ -8948,6 +8938,7 @@
       <w:bookmarkEnd w:id="50"/>
       <w:bookmarkEnd w:id="51"/>
       <w:bookmarkEnd w:id="52"/>
+      <w:bookmarkEnd w:id="53"/>
     </w:p>
     <w:tbl>
       <w:tblPr>
@@ -9051,7 +9042,7 @@
             </w:pPr>
             <w:proofErr w:type="spellStart"/>
             <w:r>
-              <w:t>BrowseName</w:t>
+              <w:t>Browsename</w:t>
             </w:r>
             <w:proofErr w:type="spellEnd"/>
           </w:p>
@@ -9341,7 +9332,7 @@
               <w:rPr>
                 <w:b/>
               </w:rPr>
-              <w:t>BrowseName</w:t>
+              <w:t>Browsename</w:t>
             </w:r>
             <w:proofErr w:type="spellEnd"/>
           </w:p>
@@ -9863,7 +9854,7 @@
       <w:pPr>
         <w:pStyle w:val="berschrift1"/>
       </w:pPr>
-      <w:bookmarkStart w:id="53" w:name="_Toc78197976"/>
+      <w:bookmarkStart w:id="54" w:name="_Toc78197976"/>
       <w:r>
         <w:t xml:space="preserve">OPC UA </w:t>
       </w:r>
@@ -9871,15 +9862,15 @@
       <w:r>
         <w:t>DataTypes</w:t>
       </w:r>
-      <w:bookmarkEnd w:id="53"/>
+      <w:bookmarkEnd w:id="54"/>
       <w:proofErr w:type="spellEnd"/>
     </w:p>
     <w:p>
       <w:pPr>
         <w:pStyle w:val="berschrift2"/>
       </w:pPr>
-      <w:bookmarkStart w:id="54" w:name="_Toc29911994"/>
-      <w:bookmarkStart w:id="55" w:name="_Toc78197977"/>
+      <w:bookmarkStart w:id="55" w:name="_Toc29911994"/>
+      <w:bookmarkStart w:id="56" w:name="_Toc78197977"/>
       <w:r>
         <w:rPr>
           <w:color w:val="FF0000"/>
@@ -9906,8 +9897,8 @@
         </w:rPr>
         <w:t>&gt;</w:t>
       </w:r>
-      <w:bookmarkEnd w:id="54"/>
       <w:bookmarkEnd w:id="55"/>
+      <w:bookmarkEnd w:id="56"/>
     </w:p>
     <w:p>
       <w:pPr>
@@ -9954,21 +9945,21 @@
       <w:pPr>
         <w:pStyle w:val="TABLE-title"/>
       </w:pPr>
-      <w:bookmarkStart w:id="56" w:name="_Ref109726409"/>
-      <w:bookmarkStart w:id="57" w:name="_Toc115836053"/>
-      <w:bookmarkStart w:id="58" w:name="_Toc129511724"/>
-      <w:bookmarkStart w:id="59" w:name="_Toc182398413"/>
-      <w:bookmarkStart w:id="60" w:name="_Toc199759754"/>
-      <w:bookmarkStart w:id="61" w:name="_Toc200441581"/>
-      <w:bookmarkStart w:id="62" w:name="_Toc200441948"/>
-      <w:bookmarkStart w:id="63" w:name="_Toc200979964"/>
-      <w:bookmarkStart w:id="64" w:name="_Toc202695447"/>
-      <w:bookmarkStart w:id="65" w:name="_Toc265516858"/>
-      <w:bookmarkStart w:id="66" w:name="_Toc332195787"/>
-      <w:bookmarkStart w:id="67" w:name="_Toc396819126"/>
-      <w:bookmarkStart w:id="68" w:name="_Toc499544058"/>
-      <w:bookmarkStart w:id="69" w:name="_Toc34394296"/>
-      <w:bookmarkStart w:id="70" w:name="_Toc73441152"/>
+      <w:bookmarkStart w:id="57" w:name="_Ref109726409"/>
+      <w:bookmarkStart w:id="58" w:name="_Toc115836053"/>
+      <w:bookmarkStart w:id="59" w:name="_Toc129511724"/>
+      <w:bookmarkStart w:id="60" w:name="_Toc182398413"/>
+      <w:bookmarkStart w:id="61" w:name="_Toc199759754"/>
+      <w:bookmarkStart w:id="62" w:name="_Toc200441581"/>
+      <w:bookmarkStart w:id="63" w:name="_Toc200441948"/>
+      <w:bookmarkStart w:id="64" w:name="_Toc200979964"/>
+      <w:bookmarkStart w:id="65" w:name="_Toc202695447"/>
+      <w:bookmarkStart w:id="66" w:name="_Toc265516858"/>
+      <w:bookmarkStart w:id="67" w:name="_Toc332195787"/>
+      <w:bookmarkStart w:id="68" w:name="_Toc396819126"/>
+      <w:bookmarkStart w:id="69" w:name="_Toc499544058"/>
+      <w:bookmarkStart w:id="70" w:name="_Toc34394296"/>
+      <w:bookmarkStart w:id="71" w:name="_Toc73441152"/>
       <w:r>
         <w:t xml:space="preserve">Table </w:t>
       </w:r>
@@ -10002,11 +9993,11 @@
         </w:rPr>
         <w:fldChar w:fldCharType="end"/>
       </w:r>
-      <w:bookmarkEnd w:id="56"/>
+      <w:bookmarkEnd w:id="57"/>
       <w:r>
         <w:t xml:space="preserve"> – </w:t>
       </w:r>
-      <w:bookmarkEnd w:id="57"/>
+      <w:bookmarkEnd w:id="58"/>
       <w:r>
         <w:rPr>
           <w:color w:val="FF0000"/>
@@ -10036,7 +10027,6 @@
       <w:r>
         <w:t xml:space="preserve"> Structure</w:t>
       </w:r>
-      <w:bookmarkEnd w:id="58"/>
       <w:bookmarkEnd w:id="59"/>
       <w:bookmarkEnd w:id="60"/>
       <w:bookmarkEnd w:id="61"/>
@@ -10049,6 +10039,7 @@
       <w:bookmarkEnd w:id="68"/>
       <w:bookmarkEnd w:id="69"/>
       <w:bookmarkEnd w:id="70"/>
+      <w:bookmarkEnd w:id="71"/>
     </w:p>
     <w:tbl>
       <w:tblPr>
@@ -10452,7 +10443,7 @@
       <w:pPr>
         <w:pStyle w:val="PARAGRAPH"/>
       </w:pPr>
-      <w:bookmarkStart w:id="71" w:name="_Hlk16854434"/>
+      <w:bookmarkStart w:id="72" w:name="_Hlk16854434"/>
       <w:r>
         <w:t xml:space="preserve">Its representation in the </w:t>
       </w:r>
@@ -10491,17 +10482,17 @@
       <w:r>
         <w:fldChar w:fldCharType="end"/>
       </w:r>
-      <w:bookmarkStart w:id="72" w:name="_Ref194391093"/>
-      <w:bookmarkStart w:id="73" w:name="_Toc199759755"/>
-      <w:bookmarkStart w:id="74" w:name="_Toc200441582"/>
-      <w:bookmarkStart w:id="75" w:name="_Toc200441949"/>
-      <w:bookmarkStart w:id="76" w:name="_Toc200979965"/>
-      <w:bookmarkStart w:id="77" w:name="_Toc202695448"/>
-      <w:bookmarkStart w:id="78" w:name="_Toc265516859"/>
-      <w:bookmarkStart w:id="79" w:name="_Toc332195788"/>
-      <w:bookmarkStart w:id="80" w:name="_Toc396819127"/>
-      <w:bookmarkStart w:id="81" w:name="_Toc499544059"/>
-      <w:bookmarkStart w:id="82" w:name="_Toc34394297"/>
+      <w:bookmarkStart w:id="73" w:name="_Ref194391093"/>
+      <w:bookmarkStart w:id="74" w:name="_Toc199759755"/>
+      <w:bookmarkStart w:id="75" w:name="_Toc200441582"/>
+      <w:bookmarkStart w:id="76" w:name="_Toc200441949"/>
+      <w:bookmarkStart w:id="77" w:name="_Toc200979965"/>
+      <w:bookmarkStart w:id="78" w:name="_Toc202695448"/>
+      <w:bookmarkStart w:id="79" w:name="_Toc265516859"/>
+      <w:bookmarkStart w:id="80" w:name="_Toc332195788"/>
+      <w:bookmarkStart w:id="81" w:name="_Toc396819127"/>
+      <w:bookmarkStart w:id="82" w:name="_Toc499544059"/>
+      <w:bookmarkStart w:id="83" w:name="_Toc34394297"/>
       <w:r>
         <w:t>.</w:t>
       </w:r>
@@ -10598,8 +10589,8 @@
       <w:pPr>
         <w:pStyle w:val="TABLE-title"/>
       </w:pPr>
-      <w:bookmarkStart w:id="83" w:name="_Ref46498488"/>
-      <w:bookmarkStart w:id="84" w:name="_Toc73441153"/>
+      <w:bookmarkStart w:id="84" w:name="_Ref46498488"/>
+      <w:bookmarkStart w:id="85" w:name="_Toc73441153"/>
       <w:r>
         <w:t xml:space="preserve">Table </w:t>
       </w:r>
@@ -10633,8 +10624,8 @@
         </w:rPr>
         <w:fldChar w:fldCharType="end"/>
       </w:r>
-      <w:bookmarkEnd w:id="72"/>
-      <w:bookmarkEnd w:id="83"/>
+      <w:bookmarkEnd w:id="73"/>
+      <w:bookmarkEnd w:id="84"/>
       <w:r>
         <w:t xml:space="preserve"> – </w:t>
       </w:r>
@@ -10673,7 +10664,6 @@
       <w:r>
         <w:t>Definition</w:t>
       </w:r>
-      <w:bookmarkEnd w:id="73"/>
       <w:bookmarkEnd w:id="74"/>
       <w:bookmarkEnd w:id="75"/>
       <w:bookmarkEnd w:id="76"/>
@@ -10683,7 +10673,8 @@
       <w:bookmarkEnd w:id="80"/>
       <w:bookmarkEnd w:id="81"/>
       <w:bookmarkEnd w:id="82"/>
-      <w:bookmarkEnd w:id="84"/>
+      <w:bookmarkEnd w:id="83"/>
+      <w:bookmarkEnd w:id="85"/>
     </w:p>
     <w:tbl>
       <w:tblPr>
@@ -10787,7 +10778,7 @@
             </w:pPr>
             <w:proofErr w:type="spellStart"/>
             <w:r>
-              <w:t>BrowseName</w:t>
+              <w:t>Browsename</w:t>
             </w:r>
             <w:proofErr w:type="spellEnd"/>
           </w:p>
@@ -10962,7 +10953,7 @@
               <w:rPr>
                 <w:b/>
               </w:rPr>
-              <w:t>BrowseName</w:t>
+              <w:t>Browsename</w:t>
             </w:r>
             <w:proofErr w:type="spellEnd"/>
           </w:p>
@@ -11122,8 +11113,8 @@
       <w:pPr>
         <w:pStyle w:val="berschrift2"/>
       </w:pPr>
-      <w:bookmarkStart w:id="85" w:name="_Toc78197978"/>
-      <w:bookmarkEnd w:id="71"/>
+      <w:bookmarkStart w:id="86" w:name="_Toc78197978"/>
+      <w:bookmarkEnd w:id="72"/>
       <w:r>
         <w:rPr>
           <w:color w:val="FF0000"/>
@@ -11150,7 +11141,7 @@
         </w:rPr>
         <w:t>&gt;</w:t>
       </w:r>
-      <w:bookmarkEnd w:id="85"/>
+      <w:bookmarkEnd w:id="86"/>
     </w:p>
     <w:p>
       <w:pPr>
@@ -11197,11 +11188,11 @@
       <w:pPr>
         <w:pStyle w:val="TABLE-title"/>
       </w:pPr>
-      <w:bookmarkStart w:id="86" w:name="_Ref370760614"/>
-      <w:bookmarkStart w:id="87" w:name="_Toc381804396"/>
-      <w:bookmarkStart w:id="88" w:name="_Toc11422809"/>
-      <w:bookmarkStart w:id="89" w:name="_Toc34394298"/>
-      <w:bookmarkStart w:id="90" w:name="_Toc73441154"/>
+      <w:bookmarkStart w:id="87" w:name="_Ref370760614"/>
+      <w:bookmarkStart w:id="88" w:name="_Toc381804396"/>
+      <w:bookmarkStart w:id="89" w:name="_Toc11422809"/>
+      <w:bookmarkStart w:id="90" w:name="_Toc34394298"/>
+      <w:bookmarkStart w:id="91" w:name="_Toc73441154"/>
       <w:r>
         <w:t xml:space="preserve">Table </w:t>
       </w:r>
@@ -11223,7 +11214,7 @@
       <w:r>
         <w:fldChar w:fldCharType="end"/>
       </w:r>
-      <w:bookmarkEnd w:id="86"/>
+      <w:bookmarkEnd w:id="87"/>
       <w:r>
         <w:t xml:space="preserve"> – </w:t>
       </w:r>
@@ -11250,10 +11241,10 @@
       <w:r>
         <w:t xml:space="preserve"> Union</w:t>
       </w:r>
-      <w:bookmarkEnd w:id="87"/>
       <w:bookmarkEnd w:id="88"/>
       <w:bookmarkEnd w:id="89"/>
       <w:bookmarkEnd w:id="90"/>
+      <w:bookmarkEnd w:id="91"/>
     </w:p>
     <w:tbl>
       <w:tblPr>
@@ -11806,11 +11797,11 @@
       <w:pPr>
         <w:pStyle w:val="TABLE-title"/>
       </w:pPr>
-      <w:bookmarkStart w:id="91" w:name="_Ref370760615"/>
-      <w:bookmarkStart w:id="92" w:name="_Toc381804397"/>
-      <w:bookmarkStart w:id="93" w:name="_Toc11422810"/>
-      <w:bookmarkStart w:id="94" w:name="_Toc34394299"/>
-      <w:bookmarkStart w:id="95" w:name="_Toc73441155"/>
+      <w:bookmarkStart w:id="92" w:name="_Ref370760615"/>
+      <w:bookmarkStart w:id="93" w:name="_Toc381804397"/>
+      <w:bookmarkStart w:id="94" w:name="_Toc11422810"/>
+      <w:bookmarkStart w:id="95" w:name="_Toc34394299"/>
+      <w:bookmarkStart w:id="96" w:name="_Toc73441155"/>
       <w:r>
         <w:lastRenderedPageBreak/>
         <w:t xml:space="preserve">Table </w:t>
@@ -11833,7 +11824,7 @@
       <w:r>
         <w:fldChar w:fldCharType="end"/>
       </w:r>
-      <w:bookmarkEnd w:id="91"/>
+      <w:bookmarkEnd w:id="92"/>
       <w:r>
         <w:t xml:space="preserve"> – </w:t>
       </w:r>
@@ -11863,10 +11854,10 @@
       <w:r>
         <w:t>Definition</w:t>
       </w:r>
-      <w:bookmarkEnd w:id="92"/>
       <w:bookmarkEnd w:id="93"/>
       <w:bookmarkEnd w:id="94"/>
       <w:bookmarkEnd w:id="95"/>
+      <w:bookmarkEnd w:id="96"/>
     </w:p>
     <w:tbl>
       <w:tblPr>
@@ -11980,7 +11971,7 @@
               <w:rPr>
                 <w:lang w:val="en-GB"/>
               </w:rPr>
-              <w:t>BrowseName</w:t>
+              <w:t>Browsename</w:t>
             </w:r>
             <w:proofErr w:type="spellEnd"/>
           </w:p>
@@ -12158,7 +12149,7 @@
               <w:rPr>
                 <w:b/>
               </w:rPr>
-              <w:t>BrowseName</w:t>
+              <w:t>Browsename</w:t>
             </w:r>
             <w:proofErr w:type="spellEnd"/>
           </w:p>
@@ -12328,7 +12319,7 @@
       <w:pPr>
         <w:pStyle w:val="berschrift2"/>
       </w:pPr>
-      <w:bookmarkStart w:id="96" w:name="_Toc78197979"/>
+      <w:bookmarkStart w:id="97" w:name="_Toc78197979"/>
       <w:r>
         <w:rPr>
           <w:color w:val="FF0000"/>
@@ -12355,7 +12346,7 @@
         </w:rPr>
         <w:t>&gt;</w:t>
       </w:r>
-      <w:bookmarkEnd w:id="96"/>
+      <w:bookmarkEnd w:id="97"/>
     </w:p>
     <w:p>
       <w:pPr>
@@ -12405,9 +12396,9 @@
       <w:pPr>
         <w:pStyle w:val="TABLE-title"/>
       </w:pPr>
-      <w:bookmarkStart w:id="97" w:name="_Ref16854259"/>
-      <w:bookmarkStart w:id="98" w:name="_Toc34394300"/>
-      <w:bookmarkStart w:id="99" w:name="_Toc73441156"/>
+      <w:bookmarkStart w:id="98" w:name="_Ref16854259"/>
+      <w:bookmarkStart w:id="99" w:name="_Toc34394300"/>
+      <w:bookmarkStart w:id="100" w:name="_Toc73441156"/>
       <w:r>
         <w:t xml:space="preserve">Table </w:t>
       </w:r>
@@ -12441,7 +12432,7 @@
         </w:rPr>
         <w:fldChar w:fldCharType="end"/>
       </w:r>
-      <w:bookmarkEnd w:id="97"/>
+      <w:bookmarkEnd w:id="98"/>
       <w:r>
         <w:t xml:space="preserve"> – </w:t>
       </w:r>
@@ -12480,8 +12471,8 @@
       <w:r>
         <w:t>Items</w:t>
       </w:r>
-      <w:bookmarkEnd w:id="98"/>
       <w:bookmarkEnd w:id="99"/>
+      <w:bookmarkEnd w:id="100"/>
     </w:p>
     <w:tbl>
       <w:tblPr>
@@ -13001,8 +12992,8 @@
           <w:lang w:eastAsia="ja-JP"/>
         </w:rPr>
       </w:pPr>
-      <w:bookmarkStart w:id="100" w:name="_Ref16854453"/>
-      <w:bookmarkStart w:id="101" w:name="_Toc34394301"/>
+      <w:bookmarkStart w:id="101" w:name="_Ref16854453"/>
+      <w:bookmarkStart w:id="102" w:name="_Toc34394301"/>
       <w:r>
         <w:rPr>
           <w:color w:val="CC3300"/>
@@ -13094,8 +13085,8 @@
       <w:pPr>
         <w:pStyle w:val="TABLE-title"/>
       </w:pPr>
-      <w:bookmarkStart w:id="102" w:name="_Ref46498546"/>
-      <w:bookmarkStart w:id="103" w:name="_Toc73441157"/>
+      <w:bookmarkStart w:id="103" w:name="_Ref46498546"/>
+      <w:bookmarkStart w:id="104" w:name="_Toc73441157"/>
       <w:r>
         <w:t xml:space="preserve">Table </w:t>
       </w:r>
@@ -13128,49 +13119,49 @@
           <w:noProof/>
         </w:rPr>
         <w:fldChar w:fldCharType="end"/>
-      </w:r>
-      <w:bookmarkEnd w:id="100"/>
-      <w:bookmarkEnd w:id="102"/>
-      <w:r>
-        <w:t xml:space="preserve"> – </w:t>
-      </w:r>
-      <w:r>
-        <w:rPr>
-          <w:color w:val="FF0000"/>
-        </w:rPr>
-        <w:t>&lt;</w:t>
-      </w:r>
-      <w:proofErr w:type="spellStart"/>
-      <w:r>
-        <w:rPr>
-          <w:color w:val="FF0000"/>
-        </w:rPr>
-        <w:t>some</w:t>
-      </w:r>
-      <w:r>
-        <w:rPr>
-          <w:color w:val="FF0000"/>
-        </w:rPr>
-        <w:t>Enumeration</w:t>
-      </w:r>
-      <w:proofErr w:type="spellEnd"/>
-      <w:r>
-        <w:rPr>
-          <w:color w:val="FF0000"/>
-        </w:rPr>
-        <w:t>&gt;</w:t>
-      </w:r>
-      <w:r>
-        <w:rPr>
-          <w:color w:val="FF0000"/>
-        </w:rPr>
-        <w:t xml:space="preserve"> </w:t>
-      </w:r>
-      <w:r>
-        <w:t>Definition</w:t>
       </w:r>
       <w:bookmarkEnd w:id="101"/>
       <w:bookmarkEnd w:id="103"/>
+      <w:r>
+        <w:t xml:space="preserve"> – </w:t>
+      </w:r>
+      <w:r>
+        <w:rPr>
+          <w:color w:val="FF0000"/>
+        </w:rPr>
+        <w:t>&lt;</w:t>
+      </w:r>
+      <w:proofErr w:type="spellStart"/>
+      <w:r>
+        <w:rPr>
+          <w:color w:val="FF0000"/>
+        </w:rPr>
+        <w:t>some</w:t>
+      </w:r>
+      <w:r>
+        <w:rPr>
+          <w:color w:val="FF0000"/>
+        </w:rPr>
+        <w:t>Enumeration</w:t>
+      </w:r>
+      <w:proofErr w:type="spellEnd"/>
+      <w:r>
+        <w:rPr>
+          <w:color w:val="FF0000"/>
+        </w:rPr>
+        <w:t>&gt;</w:t>
+      </w:r>
+      <w:r>
+        <w:rPr>
+          <w:color w:val="FF0000"/>
+        </w:rPr>
+        <w:t xml:space="preserve"> </w:t>
+      </w:r>
+      <w:r>
+        <w:t>Definition</w:t>
+      </w:r>
+      <w:bookmarkEnd w:id="102"/>
+      <w:bookmarkEnd w:id="104"/>
     </w:p>
     <w:tbl>
       <w:tblPr>
@@ -13274,7 +13265,7 @@
             </w:pPr>
             <w:proofErr w:type="spellStart"/>
             <w:r>
-              <w:t>BrowseName</w:t>
+              <w:t>Browsename</w:t>
             </w:r>
             <w:proofErr w:type="spellEnd"/>
           </w:p>
@@ -13449,7 +13440,7 @@
               <w:rPr>
                 <w:b/>
               </w:rPr>
-              <w:t>BrowseName</w:t>
+              <w:t>Browsename</w:t>
             </w:r>
             <w:proofErr w:type="spellEnd"/>
           </w:p>
@@ -13760,7 +13751,7 @@
       <w:pPr>
         <w:pStyle w:val="berschrift2"/>
       </w:pPr>
-      <w:bookmarkStart w:id="104" w:name="_Toc78197980"/>
+      <w:bookmarkStart w:id="105" w:name="_Toc78197980"/>
       <w:r>
         <w:rPr>
           <w:color w:val="FF0000"/>
@@ -13787,7 +13778,7 @@
         </w:rPr>
         <w:t>&gt;</w:t>
       </w:r>
-      <w:bookmarkEnd w:id="104"/>
+      <w:bookmarkEnd w:id="105"/>
     </w:p>
     <w:p>
       <w:pPr>
@@ -13894,10 +13885,10 @@
       <w:pPr>
         <w:pStyle w:val="TABLE-title"/>
       </w:pPr>
-      <w:bookmarkStart w:id="105" w:name="_Ref498640836"/>
-      <w:bookmarkStart w:id="106" w:name="_Toc10722066"/>
-      <w:bookmarkStart w:id="107" w:name="_Toc34394302"/>
-      <w:bookmarkStart w:id="108" w:name="_Toc73441158"/>
+      <w:bookmarkStart w:id="106" w:name="_Ref498640836"/>
+      <w:bookmarkStart w:id="107" w:name="_Toc10722066"/>
+      <w:bookmarkStart w:id="108" w:name="_Toc34394302"/>
+      <w:bookmarkStart w:id="109" w:name="_Toc73441158"/>
       <w:r>
         <w:t xml:space="preserve">Table </w:t>
       </w:r>
@@ -13919,7 +13910,7 @@
       <w:r>
         <w:fldChar w:fldCharType="end"/>
       </w:r>
-      <w:bookmarkEnd w:id="105"/>
+      <w:bookmarkEnd w:id="106"/>
       <w:r>
         <w:t xml:space="preserve"> – </w:t>
       </w:r>
@@ -13946,9 +13937,9 @@
       <w:r>
         <w:t xml:space="preserve"> Values</w:t>
       </w:r>
-      <w:bookmarkEnd w:id="106"/>
       <w:bookmarkEnd w:id="107"/>
       <w:bookmarkEnd w:id="108"/>
+      <w:bookmarkEnd w:id="109"/>
     </w:p>
     <w:tbl>
       <w:tblPr>
@@ -14420,9 +14411,9 @@
       <w:pPr>
         <w:pStyle w:val="TABLE-title"/>
       </w:pPr>
-      <w:bookmarkStart w:id="109" w:name="_Ref16863028"/>
-      <w:bookmarkStart w:id="110" w:name="_Toc34394303"/>
-      <w:bookmarkStart w:id="111" w:name="_Toc73441159"/>
+      <w:bookmarkStart w:id="110" w:name="_Ref16863028"/>
+      <w:bookmarkStart w:id="111" w:name="_Toc34394303"/>
+      <w:bookmarkStart w:id="112" w:name="_Toc73441159"/>
       <w:r>
         <w:lastRenderedPageBreak/>
         <w:t xml:space="preserve">Table </w:t>
@@ -14445,7 +14436,7 @@
       <w:r>
         <w:fldChar w:fldCharType="end"/>
       </w:r>
-      <w:bookmarkEnd w:id="109"/>
+      <w:bookmarkEnd w:id="110"/>
       <w:r>
         <w:t xml:space="preserve"> – </w:t>
       </w:r>
@@ -14472,8 +14463,8 @@
       <w:r>
         <w:t xml:space="preserve"> Definition</w:t>
       </w:r>
-      <w:bookmarkEnd w:id="110"/>
       <w:bookmarkEnd w:id="111"/>
+      <w:bookmarkEnd w:id="112"/>
     </w:p>
     <w:tbl>
       <w:tblPr>
@@ -14577,7 +14568,7 @@
             </w:pPr>
             <w:proofErr w:type="spellStart"/>
             <w:r>
-              <w:t>BrowseName</w:t>
+              <w:t>Browsename</w:t>
             </w:r>
             <w:proofErr w:type="spellEnd"/>
           </w:p>
@@ -14760,7 +14751,7 @@
               <w:rPr>
                 <w:b/>
               </w:rPr>
-              <w:t>BrowseName</w:t>
+              <w:t>Browsename</w:t>
             </w:r>
             <w:proofErr w:type="spellEnd"/>
           </w:p>
@@ -15081,7 +15072,7 @@
       <w:pPr>
         <w:pStyle w:val="berschrift1"/>
       </w:pPr>
-      <w:bookmarkStart w:id="112" w:name="_Toc78197981"/>
+      <w:bookmarkStart w:id="113" w:name="_Toc78197981"/>
       <w:r>
         <w:t xml:space="preserve">OPC UA </w:t>
       </w:r>
@@ -15089,15 +15080,15 @@
       <w:r>
         <w:t>ReferenceTypes</w:t>
       </w:r>
-      <w:bookmarkEnd w:id="112"/>
+      <w:bookmarkEnd w:id="113"/>
       <w:proofErr w:type="spellEnd"/>
     </w:p>
     <w:p>
       <w:pPr>
         <w:pStyle w:val="berschrift2"/>
       </w:pPr>
-      <w:bookmarkStart w:id="113" w:name="_Toc29911999"/>
-      <w:bookmarkStart w:id="114" w:name="_Toc78197982"/>
+      <w:bookmarkStart w:id="114" w:name="_Toc29911999"/>
+      <w:bookmarkStart w:id="115" w:name="_Toc78197982"/>
       <w:r>
         <w:rPr>
           <w:color w:val="FF0000"/>
@@ -15118,8 +15109,8 @@
         </w:rPr>
         <w:t>&gt;</w:t>
       </w:r>
-      <w:bookmarkEnd w:id="113"/>
       <w:bookmarkEnd w:id="114"/>
+      <w:bookmarkEnd w:id="115"/>
     </w:p>
     <w:p>
       <w:pPr>
@@ -15367,9 +15358,9 @@
       <w:pPr>
         <w:pStyle w:val="TABLE-title"/>
       </w:pPr>
-      <w:bookmarkStart w:id="115" w:name="_Ref16854066"/>
-      <w:bookmarkStart w:id="116" w:name="_Toc34394304"/>
-      <w:bookmarkStart w:id="117" w:name="_Toc73441160"/>
+      <w:bookmarkStart w:id="116" w:name="_Ref16854066"/>
+      <w:bookmarkStart w:id="117" w:name="_Toc34394304"/>
+      <w:bookmarkStart w:id="118" w:name="_Toc73441160"/>
       <w:r>
         <w:t xml:space="preserve">Table </w:t>
       </w:r>
@@ -15403,7 +15394,7 @@
         </w:rPr>
         <w:fldChar w:fldCharType="end"/>
       </w:r>
-      <w:bookmarkEnd w:id="115"/>
+      <w:bookmarkEnd w:id="116"/>
       <w:r>
         <w:t xml:space="preserve"> – </w:t>
       </w:r>
@@ -15442,8 +15433,8 @@
       <w:r>
         <w:t>Definition</w:t>
       </w:r>
-      <w:bookmarkEnd w:id="116"/>
       <w:bookmarkEnd w:id="117"/>
+      <w:bookmarkEnd w:id="118"/>
     </w:p>
     <w:tbl>
       <w:tblPr>
@@ -15555,7 +15546,7 @@
               <w:rPr>
                 <w:lang w:val="en-GB" w:eastAsia="de-DE"/>
               </w:rPr>
-              <w:t>BrowseName</w:t>
+              <w:t>Browsename</w:t>
             </w:r>
             <w:proofErr w:type="spellEnd"/>
           </w:p>
@@ -15889,7 +15880,7 @@
                 <w:b/>
                 <w:lang w:val="en-GB" w:eastAsia="de-DE"/>
               </w:rPr>
-              <w:t>BrowseName</w:t>
+              <w:t>Browsename</w:t>
             </w:r>
             <w:proofErr w:type="spellEnd"/>
             <w:r>
@@ -15997,47 +15988,47 @@
       <w:pPr>
         <w:pStyle w:val="berschrift1"/>
       </w:pPr>
-      <w:bookmarkStart w:id="118" w:name="_Toc78197983"/>
+      <w:bookmarkStart w:id="119" w:name="_Toc78197983"/>
       <w:r>
         <w:t>Instances</w:t>
-      </w:r>
-      <w:bookmarkEnd w:id="118"/>
-    </w:p>
-    <w:p>
-      <w:pPr>
-        <w:pStyle w:val="berschrift2"/>
-      </w:pPr>
-      <w:bookmarkStart w:id="119" w:name="_Toc78197984"/>
-      <w:r>
-        <w:rPr>
-          <w:color w:val="FF0000"/>
-        </w:rPr>
-        <w:t>&lt;</w:t>
-      </w:r>
-      <w:proofErr w:type="spellStart"/>
-      <w:r>
-        <w:rPr>
-          <w:color w:val="FF0000"/>
-        </w:rPr>
-        <w:t>some</w:t>
-      </w:r>
-      <w:r>
-        <w:rPr>
-          <w:color w:val="FF0000"/>
-        </w:rPr>
-        <w:t>Instance</w:t>
-      </w:r>
-      <w:proofErr w:type="spellEnd"/>
-      <w:r>
-        <w:rPr>
-          <w:color w:val="FF0000"/>
-        </w:rPr>
-        <w:t>&gt;</w:t>
       </w:r>
       <w:bookmarkEnd w:id="119"/>
     </w:p>
     <w:p>
       <w:pPr>
+        <w:pStyle w:val="berschrift2"/>
+      </w:pPr>
+      <w:bookmarkStart w:id="120" w:name="_Toc78197984"/>
+      <w:r>
+        <w:rPr>
+          <w:color w:val="FF0000"/>
+        </w:rPr>
+        <w:t>&lt;</w:t>
+      </w:r>
+      <w:proofErr w:type="spellStart"/>
+      <w:r>
+        <w:rPr>
+          <w:color w:val="FF0000"/>
+        </w:rPr>
+        <w:t>some</w:t>
+      </w:r>
+      <w:r>
+        <w:rPr>
+          <w:color w:val="FF0000"/>
+        </w:rPr>
+        <w:t>Instance</w:t>
+      </w:r>
+      <w:proofErr w:type="spellEnd"/>
+      <w:r>
+        <w:rPr>
+          <w:color w:val="FF0000"/>
+        </w:rPr>
+        <w:t>&gt;</w:t>
+      </w:r>
+      <w:bookmarkEnd w:id="120"/>
+    </w:p>
+    <w:p>
+      <w:pPr>
         <w:pStyle w:val="PARAGRAPH"/>
       </w:pPr>
       <w:r>
@@ -16096,9 +16087,9 @@
       <w:pPr>
         <w:pStyle w:val="TABLE-title"/>
       </w:pPr>
-      <w:bookmarkStart w:id="120" w:name="_Ref16853932"/>
-      <w:bookmarkStart w:id="121" w:name="_Toc34394305"/>
-      <w:bookmarkStart w:id="122" w:name="_Toc73441161"/>
+      <w:bookmarkStart w:id="121" w:name="_Ref16853932"/>
+      <w:bookmarkStart w:id="122" w:name="_Toc34394305"/>
+      <w:bookmarkStart w:id="123" w:name="_Toc73441161"/>
       <w:r>
         <w:t xml:space="preserve">Table </w:t>
       </w:r>
@@ -16132,7 +16123,7 @@
         </w:rPr>
         <w:fldChar w:fldCharType="end"/>
       </w:r>
-      <w:bookmarkEnd w:id="120"/>
+      <w:bookmarkEnd w:id="121"/>
       <w:r>
         <w:t xml:space="preserve"> – </w:t>
       </w:r>
@@ -16165,8 +16156,8 @@
       <w:r>
         <w:t>Definition</w:t>
       </w:r>
-      <w:bookmarkEnd w:id="121"/>
       <w:bookmarkEnd w:id="122"/>
+      <w:bookmarkEnd w:id="123"/>
     </w:p>
     <w:tbl>
       <w:tblPr>
@@ -16276,7 +16267,7 @@
               <w:rPr>
                 <w:lang w:val="en-GB"/>
               </w:rPr>
-              <w:t>BrowseName</w:t>
+              <w:t>Browsename</w:t>
             </w:r>
             <w:proofErr w:type="spellEnd"/>
           </w:p>
@@ -16407,7 +16398,7 @@
                 <w:b/>
                 <w:lang w:val="en-GB"/>
               </w:rPr>
-              <w:t>BrowseName</w:t>
+              <w:t>Browsename</w:t>
             </w:r>
             <w:proofErr w:type="spellEnd"/>
             <w:r>
@@ -16820,8 +16811,8 @@
       <w:pPr>
         <w:pStyle w:val="berschrift1"/>
       </w:pPr>
-      <w:bookmarkStart w:id="123" w:name="_Ref37835213"/>
-      <w:bookmarkStart w:id="124" w:name="_Toc78197985"/>
+      <w:bookmarkStart w:id="124" w:name="_Ref37835213"/>
+      <w:bookmarkStart w:id="125" w:name="_Toc78197985"/>
       <w:r>
         <w:lastRenderedPageBreak/>
         <w:t>Profiles and Conformance</w:t>
@@ -16832,8 +16823,8 @@
       <w:r>
         <w:t>Units</w:t>
       </w:r>
-      <w:bookmarkEnd w:id="123"/>
       <w:bookmarkEnd w:id="124"/>
+      <w:bookmarkEnd w:id="125"/>
     </w:p>
     <w:p>
       <w:pPr>
@@ -17531,11 +17522,11 @@
       <w:pPr>
         <w:pStyle w:val="berschrift2"/>
       </w:pPr>
-      <w:bookmarkStart w:id="125" w:name="_Toc78197986"/>
+      <w:bookmarkStart w:id="126" w:name="_Toc78197986"/>
       <w:r>
         <w:t>Conformance Units</w:t>
       </w:r>
-      <w:bookmarkEnd w:id="125"/>
+      <w:bookmarkEnd w:id="126"/>
     </w:p>
     <w:p>
       <w:pPr>
@@ -17609,9 +17600,9 @@
           <w:sz w:val="18"/>
         </w:rPr>
       </w:pPr>
-      <w:bookmarkStart w:id="126" w:name="_Ref46497388"/>
-      <w:bookmarkStart w:id="127" w:name="_Toc34394306"/>
-      <w:bookmarkStart w:id="128" w:name="_Toc73441162"/>
+      <w:bookmarkStart w:id="127" w:name="_Ref46497388"/>
+      <w:bookmarkStart w:id="128" w:name="_Toc34394306"/>
+      <w:bookmarkStart w:id="129" w:name="_Toc73441162"/>
       <w:r>
         <w:rPr>
           <w:sz w:val="18"/>
@@ -17649,7 +17640,7 @@
         </w:rPr>
         <w:fldChar w:fldCharType="end"/>
       </w:r>
-      <w:bookmarkEnd w:id="126"/>
+      <w:bookmarkEnd w:id="127"/>
       <w:r>
         <w:rPr>
           <w:sz w:val="18"/>
@@ -17668,7 +17659,7 @@
         </w:rPr>
         <w:t xml:space="preserve"> </w:t>
       </w:r>
-      <w:bookmarkStart w:id="129" w:name="UAPart100"/>
+      <w:bookmarkStart w:id="130" w:name="UAPart100"/>
       <w:r>
         <w:t xml:space="preserve">Conformance Units for </w:t>
       </w:r>
@@ -17678,11 +17669,11 @@
         </w:rPr>
         <w:t>&lt;Title&gt;</w:t>
       </w:r>
-      <w:bookmarkStart w:id="130" w:name="test"/>
-      <w:bookmarkEnd w:id="127"/>
+      <w:bookmarkStart w:id="131" w:name="test"/>
       <w:bookmarkEnd w:id="128"/>
       <w:bookmarkEnd w:id="129"/>
       <w:bookmarkEnd w:id="130"/>
+      <w:bookmarkEnd w:id="131"/>
     </w:p>
     <w:tbl>
       <w:tblPr>
@@ -17699,8 +17690,8 @@
       </w:tblPr>
       <w:tblGrid>
         <w:gridCol w:w="2475"/>
-        <w:gridCol w:w="2315"/>
-        <w:gridCol w:w="4303"/>
+        <w:gridCol w:w="2316"/>
+        <w:gridCol w:w="4302"/>
       </w:tblGrid>
       <w:tr>
         <w:trPr>
@@ -17937,7 +17928,7 @@
                 <w:szCs w:val="16"/>
                 <w:lang w:val="de-DE" w:eastAsia="en-US"/>
               </w:rPr>
-              <w:t>browseName</w:t>
+              <w:t>browsename</w:t>
             </w:r>
             <w:proofErr w:type="spellEnd"/>
             <w:r>
@@ -18006,7 +17997,7 @@
                 <w:szCs w:val="16"/>
                 <w:lang w:val="de-DE" w:eastAsia="en-US"/>
               </w:rPr>
-              <w:t>browseName</w:t>
+              <w:t>browsename</w:t>
             </w:r>
             <w:proofErr w:type="spellEnd"/>
             <w:r>
@@ -18312,7 +18303,7 @@
                 <w:szCs w:val="16"/>
                 <w:lang w:val="de-DE" w:eastAsia="en-US"/>
               </w:rPr>
-              <w:t>browseName</w:t>
+              <w:t>browsename</w:t>
             </w:r>
             <w:proofErr w:type="spellEnd"/>
             <w:proofErr w:type="gramStart"/>
@@ -18542,7 +18533,7 @@
                 <w:szCs w:val="16"/>
                 <w:lang w:val="de-DE" w:eastAsia="en-US"/>
               </w:rPr>
-              <w:t>browseName</w:t>
+              <w:t>browsename</w:t>
             </w:r>
             <w:proofErr w:type="spellEnd"/>
             <w:r>
@@ -18792,7 +18783,7 @@
                 <w:szCs w:val="16"/>
                 <w:lang w:val="de-DE" w:eastAsia="en-US"/>
               </w:rPr>
-              <w:t>browseName</w:t>
+              <w:t>browsename</w:t>
             </w:r>
             <w:proofErr w:type="spellEnd"/>
             <w:r>
@@ -19108,8 +19099,6 @@
               </w:rPr>
               <w:t>Supports the …...</w:t>
             </w:r>
-            <w:bookmarkStart w:id="131" w:name="_GoBack"/>
-            <w:bookmarkEnd w:id="131"/>
           </w:p>
         </w:tc>
       </w:tr>
@@ -23702,7 +23691,7 @@
             </w:pPr>
             <w:proofErr w:type="spellStart"/>
             <w:r>
-              <w:t>BrowseName</w:t>
+              <w:t>Browsename</w:t>
             </w:r>
             <w:proofErr w:type="spellEnd"/>
           </w:p>
@@ -24539,7 +24528,7 @@
         <w:rPr>
           <w:i/>
         </w:rPr>
-        <w:t>BrowseName</w:t>
+        <w:t>Browsename</w:t>
       </w:r>
       <w:proofErr w:type="spellEnd"/>
       <w:r>
@@ -24592,7 +24581,7 @@
         <w:rPr>
           <w:i/>
         </w:rPr>
-        <w:t>BrowseName</w:t>
+        <w:t>Browsename</w:t>
       </w:r>
       <w:proofErr w:type="spellEnd"/>
       <w:r>
@@ -24621,7 +24610,7 @@
         <w:rPr>
           <w:i/>
         </w:rPr>
-        <w:t>BrowseName</w:t>
+        <w:t>Browsename</w:t>
       </w:r>
       <w:proofErr w:type="spellEnd"/>
       <w:r>
@@ -24675,7 +24664,7 @@
         <w:rPr>
           <w:i/>
         </w:rPr>
-        <w:t>BrowseName</w:t>
+        <w:t>Browsename</w:t>
       </w:r>
       <w:proofErr w:type="spellEnd"/>
       <w:r>
@@ -24695,7 +24684,7 @@
         <w:rPr>
           <w:i/>
         </w:rPr>
-        <w:t>BrowseName</w:t>
+        <w:t>Browsename</w:t>
       </w:r>
       <w:proofErr w:type="spellEnd"/>
       <w:r>
@@ -25065,7 +25054,7 @@
                 <w:sz w:val="16"/>
                 <w:szCs w:val="16"/>
               </w:rPr>
-              <w:t>Brows</w:t>
+              <w:t>Browsename</w:t>
             </w:r>
             <w:r>
               <w:rPr>
@@ -25073,15 +25062,7 @@
                 <w:sz w:val="16"/>
                 <w:szCs w:val="16"/>
               </w:rPr>
-              <w:t>e</w:t>
-            </w:r>
-            <w:r>
-              <w:rPr>
-                <w:i/>
-                <w:sz w:val="16"/>
-                <w:szCs w:val="16"/>
-              </w:rPr>
-              <w:t>Names</w:t>
+              <w:t>s</w:t>
             </w:r>
             <w:proofErr w:type="spellEnd"/>
             <w:r>
@@ -25256,7 +25237,7 @@
                 <w:sz w:val="16"/>
                 <w:szCs w:val="16"/>
               </w:rPr>
-              <w:t>Brows</w:t>
+              <w:t>Browsename</w:t>
             </w:r>
             <w:r>
               <w:rPr>
@@ -25264,15 +25245,7 @@
                 <w:sz w:val="16"/>
                 <w:szCs w:val="16"/>
               </w:rPr>
-              <w:t>e</w:t>
-            </w:r>
-            <w:r>
-              <w:rPr>
-                <w:i/>
-                <w:sz w:val="16"/>
-                <w:szCs w:val="16"/>
-              </w:rPr>
-              <w:t>Names</w:t>
+              <w:t>s</w:t>
             </w:r>
             <w:proofErr w:type="spellEnd"/>
             <w:r>
@@ -25472,7 +25445,7 @@
                 <w:sz w:val="16"/>
                 <w:szCs w:val="16"/>
               </w:rPr>
-              <w:t>Brows</w:t>
+              <w:t>Browsename</w:t>
             </w:r>
             <w:r>
               <w:rPr>
@@ -25480,15 +25453,7 @@
                 <w:sz w:val="16"/>
                 <w:szCs w:val="16"/>
               </w:rPr>
-              <w:t>e</w:t>
-            </w:r>
-            <w:r>
-              <w:rPr>
-                <w:i/>
-                <w:sz w:val="16"/>
-                <w:szCs w:val="16"/>
-              </w:rPr>
-              <w:t>Names</w:t>
+              <w:t>s</w:t>
             </w:r>
             <w:proofErr w:type="spellEnd"/>
             <w:r>
@@ -25947,7 +25912,13 @@
         <w:rPr>
           <w:i/>
         </w:rPr>
-        <w:t>BrowseNames</w:t>
+        <w:t>Browsename</w:t>
+      </w:r>
+      <w:r>
+        <w:rPr>
+          <w:i/>
+        </w:rPr>
+        <w:t>s</w:t>
       </w:r>
       <w:proofErr w:type="spellEnd"/>
       <w:r>
@@ -25970,7 +25941,13 @@
         <w:rPr>
           <w:i/>
         </w:rPr>
-        <w:t>BrowseNames</w:t>
+        <w:t>Browsename</w:t>
+      </w:r>
+      <w:r>
+        <w:rPr>
+          <w:i/>
+        </w:rPr>
+        <w:t>s</w:t>
       </w:r>
       <w:proofErr w:type="spellEnd"/>
       <w:r>
@@ -26543,7 +26520,7 @@
         <w:rPr>
           <w:i/>
         </w:rPr>
-        <w:t>BrowseName</w:t>
+        <w:t>Browsename</w:t>
       </w:r>
       <w:proofErr w:type="spellEnd"/>
       <w:r>
@@ -26631,7 +26608,7 @@
         <w:rPr>
           <w:i/>
         </w:rPr>
-        <w:t>BrowseName</w:t>
+        <w:t>Browsename</w:t>
       </w:r>
       <w:proofErr w:type="spellEnd"/>
       <w:r>
@@ -26651,7 +26628,7 @@
         <w:rPr>
           <w:i/>
         </w:rPr>
-        <w:t>BrowseName</w:t>
+        <w:t>Browsename</w:t>
       </w:r>
       <w:proofErr w:type="spellEnd"/>
       <w:r>
@@ -26662,7 +26639,7 @@
         <w:rPr>
           <w:i/>
         </w:rPr>
-        <w:t>BrowseName</w:t>
+        <w:t>Browsename</w:t>
       </w:r>
       <w:proofErr w:type="spellEnd"/>
       <w:r>

</xml_diff>